<commit_message>
Kommunikation weiter, Cardselector implementiert
</commit_message>
<xml_diff>
--- a/Kommunikation.docx
+++ b/Kommunikation.docx
@@ -306,29 +306,200 @@
             <w:r>
               <w:t>«</w:t>
             </w:r>
+            <w:proofErr w:type="spellStart"/>
+            <w:r>
+              <w:t>x:</w:t>
+            </w:r>
+            <w:r>
+              <w:t>Pass</w:t>
+            </w:r>
+            <w:proofErr w:type="spellEnd"/>
+            <w:r>
+              <w:t>»</w:t>
+            </w:r>
+          </w:p>
+        </w:tc>
+        <w:tc>
+          <w:tcPr>
+            <w:tcW w:w="2541" w:type="dxa"/>
+          </w:tcPr>
+          <w:p>
+            <w:r>
+              <w:t>x Spielernummer</w:t>
+            </w:r>
+          </w:p>
+        </w:tc>
+        <w:tc>
+          <w:tcPr>
+            <w:tcW w:w="856" w:type="dxa"/>
+          </w:tcPr>
+          <w:p>
+            <w:r>
+              <w:t>Client</w:t>
+            </w:r>
+          </w:p>
+        </w:tc>
+      </w:tr>
+      <w:tr>
+        <w:tc>
+          <w:tcPr>
+            <w:tcW w:w="2972" w:type="dxa"/>
+          </w:tcPr>
+          <w:p>
+            <w:r>
+              <w:t>Problem beim Spielen der Karten</w:t>
+            </w:r>
+          </w:p>
+        </w:tc>
+        <w:tc>
+          <w:tcPr>
+            <w:tcW w:w="2693" w:type="dxa"/>
+          </w:tcPr>
+          <w:p>
+            <w:r>
+              <w:t>«</w:t>
+            </w:r>
+            <w:proofErr w:type="spellStart"/>
+            <w:r>
+              <w:t>Error:text</w:t>
+            </w:r>
+            <w:proofErr w:type="spellEnd"/>
+            <w:r>
+              <w:t>»</w:t>
+            </w:r>
+          </w:p>
+        </w:tc>
+        <w:tc>
+          <w:tcPr>
+            <w:tcW w:w="2541" w:type="dxa"/>
+          </w:tcPr>
+          <w:p>
+            <w:proofErr w:type="spellStart"/>
+            <w:r>
+              <w:t>text</w:t>
+            </w:r>
+            <w:proofErr w:type="spellEnd"/>
+            <w:r>
+              <w:t>=Grund für Problem</w:t>
+            </w:r>
+          </w:p>
+        </w:tc>
+        <w:tc>
+          <w:tcPr>
+            <w:tcW w:w="856" w:type="dxa"/>
+          </w:tcPr>
+          <w:p>
+            <w:r>
+              <w:t>Server</w:t>
+            </w:r>
+          </w:p>
+        </w:tc>
+      </w:tr>
+      <w:tr>
+        <w:tc>
+          <w:tcPr>
+            <w:tcW w:w="2972" w:type="dxa"/>
+          </w:tcPr>
+          <w:p>
+            <w:r>
+              <w:t>Neu gespielte Karten</w:t>
+            </w:r>
+          </w:p>
+        </w:tc>
+        <w:tc>
+          <w:tcPr>
+            <w:tcW w:w="2693" w:type="dxa"/>
+          </w:tcPr>
+          <w:p>
+            <w:r>
+              <w:t>«</w:t>
+            </w:r>
+            <w:proofErr w:type="gramStart"/>
+            <w:r>
+              <w:t>Played:k</w:t>
+            </w:r>
+            <w:proofErr w:type="gramEnd"/>
+            <w:r>
+              <w:t>1,…,</w:t>
+            </w:r>
+            <w:proofErr w:type="spellStart"/>
+            <w:r>
+              <w:t>kn</w:t>
+            </w:r>
+            <w:proofErr w:type="spellEnd"/>
+            <w:r>
+              <w:t>»</w:t>
+            </w:r>
+          </w:p>
+        </w:tc>
+        <w:tc>
+          <w:tcPr>
+            <w:tcW w:w="2541" w:type="dxa"/>
+          </w:tcPr>
+          <w:p>
+            <w:r>
+              <w:t>0&lt;n&lt;15</w:t>
+            </w:r>
+          </w:p>
+        </w:tc>
+        <w:tc>
+          <w:tcPr>
+            <w:tcW w:w="856" w:type="dxa"/>
+          </w:tcPr>
+          <w:p>
+            <w:r>
+              <w:t>Server</w:t>
+            </w:r>
+          </w:p>
+        </w:tc>
+      </w:tr>
+      <w:tr>
+        <w:tc>
+          <w:tcPr>
+            <w:tcW w:w="2972" w:type="dxa"/>
+          </w:tcPr>
+          <w:p>
+            <w:r>
+              <w:t>Karten, die Spieler geschupft werden</w:t>
+            </w:r>
+          </w:p>
+        </w:tc>
+        <w:tc>
+          <w:tcPr>
+            <w:tcW w:w="2693" w:type="dxa"/>
+          </w:tcPr>
+          <w:p>
+            <w:r>
+              <w:t>«</w:t>
+            </w:r>
+            <w:proofErr w:type="gramStart"/>
+            <w:r>
+              <w:t>SchupfedCards:k</w:t>
+            </w:r>
+            <w:proofErr w:type="gramEnd"/>
+            <w:r>
+              <w:t>1,k2,k3»</w:t>
+            </w:r>
+          </w:p>
+        </w:tc>
+        <w:tc>
+          <w:tcPr>
+            <w:tcW w:w="2541" w:type="dxa"/>
+          </w:tcPr>
+          <w:p>
+            <w:r>
+              <w:t xml:space="preserve">k1,k2,k3 </w:t>
+            </w:r>
+            <w:proofErr w:type="spellStart"/>
+            <w:r>
+              <w:t>KartenIDs</w:t>
+            </w:r>
+            <w:r>
+              <w:t>c</w:t>
+            </w:r>
             <w:bookmarkStart w:id="0" w:name="_GoBack"/>
             <w:bookmarkEnd w:id="0"/>
-            <w:proofErr w:type="spellStart"/>
-            <w:r>
-              <w:t>x:</w:t>
-            </w:r>
-            <w:r>
-              <w:t>Pass</w:t>
-            </w:r>
             <w:proofErr w:type="spellEnd"/>
-            <w:r>
-              <w:t>»</w:t>
-            </w:r>
-          </w:p>
-        </w:tc>
-        <w:tc>
-          <w:tcPr>
-            <w:tcW w:w="2541" w:type="dxa"/>
-          </w:tcPr>
-          <w:p>
-            <w:r>
-              <w:t>x Spielernummer</w:t>
-            </w:r>
           </w:p>
         </w:tc>
         <w:tc>
@@ -337,148 +508,9 @@
           </w:tcPr>
           <w:p>
             <w:r>
-              <w:t>Client</w:t>
-            </w:r>
-          </w:p>
-        </w:tc>
-      </w:tr>
-      <w:tr>
-        <w:tc>
-          <w:tcPr>
-            <w:tcW w:w="2972" w:type="dxa"/>
-          </w:tcPr>
-          <w:p>
-            <w:r>
-              <w:t>Problem beim Spielen der Karten</w:t>
-            </w:r>
-          </w:p>
-        </w:tc>
-        <w:tc>
-          <w:tcPr>
-            <w:tcW w:w="2693" w:type="dxa"/>
-          </w:tcPr>
-          <w:p>
-            <w:r>
-              <w:t>«</w:t>
-            </w:r>
-            <w:proofErr w:type="spellStart"/>
-            <w:r>
-              <w:t>Error:text</w:t>
-            </w:r>
-            <w:proofErr w:type="spellEnd"/>
-            <w:r>
-              <w:t>»</w:t>
-            </w:r>
-          </w:p>
-        </w:tc>
-        <w:tc>
-          <w:tcPr>
-            <w:tcW w:w="2541" w:type="dxa"/>
-          </w:tcPr>
-          <w:p>
-            <w:proofErr w:type="spellStart"/>
-            <w:r>
-              <w:t>text</w:t>
-            </w:r>
-            <w:proofErr w:type="spellEnd"/>
-            <w:r>
-              <w:t>=Grund für Problem</w:t>
-            </w:r>
-          </w:p>
-        </w:tc>
-        <w:tc>
-          <w:tcPr>
-            <w:tcW w:w="856" w:type="dxa"/>
-          </w:tcPr>
-          <w:p>
-            <w:r>
               <w:t>Server</w:t>
             </w:r>
           </w:p>
-        </w:tc>
-      </w:tr>
-      <w:tr>
-        <w:tc>
-          <w:tcPr>
-            <w:tcW w:w="2972" w:type="dxa"/>
-          </w:tcPr>
-          <w:p>
-            <w:r>
-              <w:t>Neu gespielte Karten</w:t>
-            </w:r>
-          </w:p>
-        </w:tc>
-        <w:tc>
-          <w:tcPr>
-            <w:tcW w:w="2693" w:type="dxa"/>
-          </w:tcPr>
-          <w:p>
-            <w:r>
-              <w:t>«</w:t>
-            </w:r>
-            <w:proofErr w:type="gramStart"/>
-            <w:r>
-              <w:t>Played:k</w:t>
-            </w:r>
-            <w:proofErr w:type="gramEnd"/>
-            <w:r>
-              <w:t>1,…,</w:t>
-            </w:r>
-            <w:proofErr w:type="spellStart"/>
-            <w:r>
-              <w:t>kn</w:t>
-            </w:r>
-            <w:proofErr w:type="spellEnd"/>
-            <w:r>
-              <w:t>»</w:t>
-            </w:r>
-          </w:p>
-        </w:tc>
-        <w:tc>
-          <w:tcPr>
-            <w:tcW w:w="2541" w:type="dxa"/>
-          </w:tcPr>
-          <w:p>
-            <w:r>
-              <w:t>0&lt;n&lt;15</w:t>
-            </w:r>
-          </w:p>
-        </w:tc>
-        <w:tc>
-          <w:tcPr>
-            <w:tcW w:w="856" w:type="dxa"/>
-          </w:tcPr>
-          <w:p>
-            <w:r>
-              <w:t>Server</w:t>
-            </w:r>
-          </w:p>
-        </w:tc>
-      </w:tr>
-      <w:tr>
-        <w:tc>
-          <w:tcPr>
-            <w:tcW w:w="2972" w:type="dxa"/>
-          </w:tcPr>
-          <w:p/>
-        </w:tc>
-        <w:tc>
-          <w:tcPr>
-            <w:tcW w:w="2693" w:type="dxa"/>
-          </w:tcPr>
-          <w:p/>
-        </w:tc>
-        <w:tc>
-          <w:tcPr>
-            <w:tcW w:w="2541" w:type="dxa"/>
-          </w:tcPr>
-          <w:p/>
-        </w:tc>
-        <w:tc>
-          <w:tcPr>
-            <w:tcW w:w="856" w:type="dxa"/>
-          </w:tcPr>
-          <w:p/>
         </w:tc>
       </w:tr>
     </w:tbl>

</xml_diff>